<commit_message>
add summary, flow chart
</commit_message>
<xml_diff>
--- a/Submission/IS2/FlowChart IS2 editable.docx
+++ b/Submission/IS2/FlowChart IS2 editable.docx
@@ -728,7 +728,7 @@
         <mc:AlternateContent>
           <mc:Choice Requires="wps">
             <w:drawing>
-              <wp:anchor distT="0" distB="0" distL="114300" distR="114300" simplePos="0" relativeHeight="251670528" behindDoc="0" locked="0" layoutInCell="1" allowOverlap="1" wp14:anchorId="16CC14EE" wp14:editId="38E8D87E">
+              <wp:anchor distT="0" distB="0" distL="114300" distR="114300" simplePos="0" relativeHeight="251670528" behindDoc="0" locked="0" layoutInCell="1" allowOverlap="1" wp14:anchorId="16CC14EE" wp14:editId="1A0CD4EE">
                 <wp:simplePos x="0" y="0"/>
                 <wp:positionH relativeFrom="column">
                   <wp:posOffset>3149600</wp:posOffset>
@@ -788,7 +788,19 @@
           </mc:Choice>
           <mc:Fallback>
             <w:pict>
-              <v:shape w14:anchorId="53EC58AC" id="Connector: Curved 2" o:spid="_x0000_s1026" type="#_x0000_t38" style="position:absolute;margin-left:248pt;margin-top:242pt;width:26.1pt;height:215.6pt;z-index:251670528;visibility:visible;mso-wrap-style:square;mso-width-percent:0;mso-height-percent:0;mso-wrap-distance-left:9pt;mso-wrap-distance-top:0;mso-wrap-distance-right:9pt;mso-wrap-distance-bottom:0;mso-position-horizontal:absolute;mso-position-horizontal-relative:text;mso-position-vertical:absolute;mso-position-vertical-relative:text;mso-width-percent:0;mso-height-percent:0;mso-width-relative:margin;mso-height-relative:margin" o:gfxdata="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" adj="-47634" strokecolor="#4472c4 [3204]" strokeweight="2.75pt">
+              <v:shapetype w14:anchorId="6BA09F94" id="_x0000_t38" coordsize="21600,21600" o:spt="38" o:oned="t" path="m,c@0,0@1,5400@1,10800@1,16200@2,21600,21600,21600e" filled="f">
+                <v:formulas>
+                  <v:f eqn="mid #0 0"/>
+                  <v:f eqn="val #0"/>
+                  <v:f eqn="mid #0 21600"/>
+                </v:formulas>
+                <v:path arrowok="t" fillok="f" o:connecttype="none"/>
+                <v:handles>
+                  <v:h position="#0,center"/>
+                </v:handles>
+                <o:lock v:ext="edit" shapetype="t"/>
+              </v:shapetype>
+              <v:shape id="Connector: Curved 2" o:spid="_x0000_s1026" type="#_x0000_t38" style="position:absolute;margin-left:248pt;margin-top:242pt;width:26.1pt;height:215.6pt;z-index:251670528;visibility:visible;mso-wrap-style:square;mso-width-percent:0;mso-height-percent:0;mso-wrap-distance-left:9pt;mso-wrap-distance-top:0;mso-wrap-distance-right:9pt;mso-wrap-distance-bottom:0;mso-position-horizontal:absolute;mso-position-horizontal-relative:text;mso-position-vertical:absolute;mso-position-vertical-relative:text;mso-width-percent:0;mso-height-percent:0;mso-width-relative:margin;mso-height-relative:margin" o:gfxdata="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" adj="-47634" strokecolor="#4472c4 [3204]" strokeweight="2.75pt">
                 <v:stroke endarrow="block" joinstyle="miter"/>
               </v:shape>
             </w:pict>
@@ -802,7 +814,7 @@
         <mc:AlternateContent>
           <mc:Choice Requires="wps">
             <w:drawing>
-              <wp:anchor distT="0" distB="0" distL="114300" distR="114300" simplePos="0" relativeHeight="251672576" behindDoc="0" locked="0" layoutInCell="1" allowOverlap="1" wp14:anchorId="55A8AD38" wp14:editId="006A210C">
+              <wp:anchor distT="0" distB="0" distL="114300" distR="114300" simplePos="0" relativeHeight="251672576" behindDoc="0" locked="0" layoutInCell="1" allowOverlap="1" wp14:anchorId="55A8AD38" wp14:editId="46095392">
                 <wp:simplePos x="0" y="0"/>
                 <wp:positionH relativeFrom="column">
                   <wp:posOffset>2296160</wp:posOffset>
@@ -1413,7 +1425,7 @@
         <mc:AlternateContent>
           <mc:Choice Requires="wps">
             <w:drawing>
-              <wp:anchor distT="0" distB="0" distL="114300" distR="114300" simplePos="0" relativeHeight="251659264" behindDoc="0" locked="0" layoutInCell="1" allowOverlap="1" wp14:anchorId="22024D2F" wp14:editId="16F8F45B">
+              <wp:anchor distT="0" distB="0" distL="114300" distR="114300" simplePos="0" relativeHeight="251659264" behindDoc="0" locked="0" layoutInCell="1" allowOverlap="1" wp14:anchorId="22024D2F" wp14:editId="5770567E">
                 <wp:simplePos x="0" y="0"/>
                 <wp:positionH relativeFrom="column">
                   <wp:posOffset>-127000</wp:posOffset>
@@ -1465,6 +1477,7 @@
                                 <w:szCs w:val="32"/>
                               </w:rPr>
                             </w:pPr>
+                            <w:proofErr w:type="spellStart"/>
                             <w:r>
                               <w:rPr>
                                 <w:b/>
@@ -1472,7 +1485,17 @@
                                 <w:sz w:val="32"/>
                                 <w:szCs w:val="32"/>
                               </w:rPr>
-                              <w:t>Mastan Input</w:t>
+                              <w:t>Mastan</w:t>
+                            </w:r>
+                            <w:proofErr w:type="spellEnd"/>
+                            <w:r>
+                              <w:rPr>
+                                <w:b/>
+                                <w:bCs/>
+                                <w:sz w:val="32"/>
+                                <w:szCs w:val="32"/>
+                              </w:rPr>
+                              <w:t xml:space="preserve"> Input</w:t>
                             </w:r>
                             <w:r>
                               <w:rPr>
@@ -1556,7 +1579,7 @@
         <mc:AlternateContent>
           <mc:Choice Requires="wps">
             <w:drawing>
-              <wp:anchor distT="0" distB="0" distL="114300" distR="114300" simplePos="0" relativeHeight="251674624" behindDoc="0" locked="0" layoutInCell="1" allowOverlap="1" wp14:anchorId="2B827856" wp14:editId="085976E5">
+              <wp:anchor distT="0" distB="0" distL="114300" distR="114300" simplePos="0" relativeHeight="251674624" behindDoc="0" locked="0" layoutInCell="1" allowOverlap="1" wp14:anchorId="2B827856" wp14:editId="16D1C5EA">
                 <wp:simplePos x="0" y="0"/>
                 <wp:positionH relativeFrom="margin">
                   <wp:posOffset>4775200</wp:posOffset>
@@ -1606,7 +1629,21 @@
                               <w:rPr>
                                 <w:b/>
                               </w:rPr>
-                              <w:t>Number DoFs for each element.</w:t>
+                              <w:t xml:space="preserve">Number </w:t>
+                            </w:r>
+                            <w:proofErr w:type="spellStart"/>
+                            <w:r>
+                              <w:rPr>
+                                <w:b/>
+                              </w:rPr>
+                              <w:t>DoFs</w:t>
+                            </w:r>
+                            <w:proofErr w:type="spellEnd"/>
+                            <w:r>
+                              <w:rPr>
+                                <w:b/>
+                              </w:rPr>
+                              <w:t xml:space="preserve"> for each element.</w:t>
                             </w:r>
                             <w:r>
                               <w:t xml:space="preserve"> </w:t>
@@ -1653,12 +1690,10 @@
                               <w:t xml:space="preserve"> of the second node of element </w:t>
                             </w:r>
                             <w:proofErr w:type="spellStart"/>
-                            <w:proofErr w:type="gramStart"/>
                             <w:r>
                               <w:t>i</w:t>
                             </w:r>
                             <w:proofErr w:type="spellEnd"/>
-                            <w:proofErr w:type="gramEnd"/>
                           </w:p>
                         </w:txbxContent>
                       </wps:txbx>
@@ -1829,7 +1864,23 @@
                                 <w:b/>
                                 <w:bCs/>
                               </w:rPr>
-                              <w:t>Number DoFs for each node.</w:t>
+                              <w:t xml:space="preserve">Number </w:t>
+                            </w:r>
+                            <w:proofErr w:type="spellStart"/>
+                            <w:r>
+                              <w:rPr>
+                                <w:b/>
+                                <w:bCs/>
+                              </w:rPr>
+                              <w:t>DoFs</w:t>
+                            </w:r>
+                            <w:proofErr w:type="spellEnd"/>
+                            <w:r>
+                              <w:rPr>
+                                <w:b/>
+                                <w:bCs/>
+                              </w:rPr>
+                              <w:t xml:space="preserve"> for each node.</w:t>
                             </w:r>
                             <w:r>
                               <w:t xml:space="preserve"> </w:t>
@@ -2027,17 +2078,8 @@
                                 <w:b/>
                                 <w:bCs/>
                               </w:rPr>
-                              <w:t xml:space="preserve">into a column </w:t>
-                            </w:r>
-                            <w:proofErr w:type="gramStart"/>
-                            <w:r>
-                              <w:rPr>
-                                <w:b/>
-                                <w:bCs/>
-                              </w:rPr>
-                              <w:t>array</w:t>
-                            </w:r>
-                            <w:proofErr w:type="gramEnd"/>
+                              <w:t>into a column array</w:t>
+                            </w:r>
                           </w:p>
                         </w:txbxContent>
                       </wps:txbx>
@@ -2242,15 +2284,6 @@
             </w:pict>
           </mc:Fallback>
         </mc:AlternateContent>
-      </w:r>
-      <w:r>
-        <w:rPr>
-          <w:noProof/>
-        </w:rPr>
-        <w:t>v</w:t>
-      </w:r>
-      <w:r>
-        <w:softHyphen/>
       </w:r>
     </w:p>
     <w:p/>

</xml_diff>